<commit_message>
Removed a research question
Removed a research question that mentioned reaction products. Steve really doesn't like using Km as a proxy of product concentrations, and my thesis doesn't address Km much anyway, so this question is kinda useless. I also submitted this copy to the ESS department. Well, how emotional. There goes my obligations with ESS. Well Imma still work on getting this published, though. Time to get Ashish in on this action.
</commit_message>
<xml_diff>
--- a/Manuscript(s)/Senior thesis/Senior thesis.docx
+++ b/Manuscript(s)/Senior thesis/Senior thesis.docx
@@ -3679,46 +3679,6 @@
     </w:p>
     <w:p>
       <w:pPr>
-        <w:pStyle w:val="ListParagraph"/>
-        <w:numPr>
-          <w:ilvl w:val="0"/>
-          <w:numId w:val="4"/>
-        </w:numPr>
-        <w:rPr>
-          <w:rFonts w:ascii="Times New Roman" w:hAnsi="Times New Roman" w:cs="Times New Roman"/>
-          <w:sz w:val="24"/>
-          <w:szCs w:val="24"/>
-        </w:rPr>
-      </w:pPr>
-      <w:r>
-        <w:rPr>
-          <w:rFonts w:ascii="Times New Roman" w:hAnsi="Times New Roman" w:cs="Times New Roman"/>
-          <w:sz w:val="24"/>
-          <w:szCs w:val="24"/>
-        </w:rPr>
-        <w:t xml:space="preserve">How will changes in </w:t>
-      </w:r>
-      <w:proofErr w:type="gramStart"/>
-      <w:r>
-        <w:rPr>
-          <w:rFonts w:ascii="Times New Roman" w:hAnsi="Times New Roman" w:cs="Times New Roman"/>
-          <w:sz w:val="24"/>
-          <w:szCs w:val="24"/>
-        </w:rPr>
-        <w:t>amount</w:t>
-      </w:r>
-      <w:proofErr w:type="gramEnd"/>
-      <w:r>
-        <w:rPr>
-          <w:rFonts w:ascii="Times New Roman" w:hAnsi="Times New Roman" w:cs="Times New Roman"/>
-          <w:sz w:val="24"/>
-          <w:szCs w:val="24"/>
-        </w:rPr>
-        <w:t xml:space="preserve"> of enzymes due to drought responses affect amounts of products?</w:t>
-      </w:r>
-    </w:p>
-    <w:p>
-      <w:pPr>
         <w:ind w:firstLine="720"/>
         <w:rPr>
           <w:rFonts w:ascii="Times New Roman" w:hAnsi="Times New Roman" w:cs="Times New Roman"/>
@@ -4077,7 +4037,9 @@
           <w:szCs w:val="24"/>
         </w:rPr>
       </w:pPr>
-      <w:r>
+    </w:p>
+    <w:p>
+      <w:pPr>
         <w:rPr>
           <w:rFonts w:ascii="Times New Roman" w:hAnsi="Times New Roman" w:cs="Times New Roman"/>
           <w:b/>
@@ -4085,6 +4047,15 @@
           <w:sz w:val="24"/>
           <w:szCs w:val="24"/>
         </w:rPr>
+      </w:pPr>
+      <w:r>
+        <w:rPr>
+          <w:rFonts w:ascii="Times New Roman" w:hAnsi="Times New Roman" w:cs="Times New Roman"/>
+          <w:b/>
+          <w:bCs/>
+          <w:sz w:val="24"/>
+          <w:szCs w:val="24"/>
+        </w:rPr>
         <w:lastRenderedPageBreak/>
         <w:t>Methods</w:t>
       </w:r>
@@ -5487,15 +5458,7 @@
           <w:sz w:val="24"/>
           <w:szCs w:val="24"/>
         </w:rPr>
-        <w:t>, 201</w:t>
-      </w:r>
-      <w:r>
-        <w:rPr>
-          <w:rFonts w:ascii="Times New Roman" w:hAnsi="Times New Roman" w:cs="Times New Roman"/>
-          <w:sz w:val="24"/>
-          <w:szCs w:val="24"/>
-        </w:rPr>
-        <w:t>2</w:t>
+        <w:t>, 2012</w:t>
       </w:r>
       <w:r>
         <w:rPr>
@@ -8247,15 +8210,47 @@
           <w:sz w:val="24"/>
           <w:szCs w:val="24"/>
         </w:rPr>
-        <w:t>CBH and NAG in each ecosystem are relatively constant over time in both ecosystems (Figures 3a, 4). Time does not have a clear effect on PPO amounts (Figure 6).</w:t>
-      </w:r>
-      <w:r>
-        <w:rPr>
-          <w:rFonts w:ascii="Times New Roman" w:hAnsi="Times New Roman" w:cs="Times New Roman"/>
-          <w:sz w:val="24"/>
-          <w:szCs w:val="24"/>
-        </w:rPr>
-        <w:t xml:space="preserve"> In addition, while time does significantly affect AP (Table 2), there is no significant difference between the first three time points (Figure 1a), indicating that investment in phosphorus mineralization does not differ between the beginning or end of the dry season. While there is a significant difference between the 2</w:t>
+        <w:t xml:space="preserve">CBH and NAG in each ecosystem are relatively constant over time in both ecosystems (Figures 3a, 4). Time </w:t>
+      </w:r>
+      <w:r>
+        <w:rPr>
+          <w:rFonts w:ascii="Times New Roman" w:hAnsi="Times New Roman" w:cs="Times New Roman"/>
+          <w:sz w:val="24"/>
+          <w:szCs w:val="24"/>
+        </w:rPr>
+        <w:t xml:space="preserve">also </w:t>
+      </w:r>
+      <w:r>
+        <w:rPr>
+          <w:rFonts w:ascii="Times New Roman" w:hAnsi="Times New Roman" w:cs="Times New Roman"/>
+          <w:sz w:val="24"/>
+          <w:szCs w:val="24"/>
+        </w:rPr>
+        <w:t>does not have a clear effect on PPO amounts (Figure 6).</w:t>
+      </w:r>
+      <w:r>
+        <w:rPr>
+          <w:rFonts w:ascii="Times New Roman" w:hAnsi="Times New Roman" w:cs="Times New Roman"/>
+          <w:sz w:val="24"/>
+          <w:szCs w:val="24"/>
+        </w:rPr>
+        <w:t xml:space="preserve"> </w:t>
+      </w:r>
+      <w:r>
+        <w:rPr>
+          <w:rFonts w:ascii="Times New Roman" w:hAnsi="Times New Roman" w:cs="Times New Roman"/>
+          <w:sz w:val="24"/>
+          <w:szCs w:val="24"/>
+        </w:rPr>
+        <w:t>W</w:t>
+      </w:r>
+      <w:r>
+        <w:rPr>
+          <w:rFonts w:ascii="Times New Roman" w:hAnsi="Times New Roman" w:cs="Times New Roman"/>
+          <w:sz w:val="24"/>
+          <w:szCs w:val="24"/>
+        </w:rPr>
+        <w:t>hile time does significantly affect AP (Table 2), there is no significant difference between the first three time points (Figure 1a), indicating that investment in phosphorus mineralization does not differ between the beginning or end of the dry season. While there is a significant difference between the 2</w:t>
       </w:r>
       <w:r>
         <w:rPr>
@@ -8289,7 +8284,7 @@
           <w:sz w:val="24"/>
           <w:szCs w:val="24"/>
         </w:rPr>
-        <w:t xml:space="preserve"> time points (Figure 1a), which represent the </w:t>
+        <w:t xml:space="preserve"> time points (Figure 1a), which represent the beginning of the dry season </w:t>
       </w:r>
       <w:r>
         <w:rPr>
@@ -8298,7 +8293,7 @@
           <w:szCs w:val="24"/>
         </w:rPr>
         <w:lastRenderedPageBreak/>
-        <w:t>beginning of the dry season and the latter half of the wet season, respectively, there are not enough time points to conclude a seasonality effect on resource investment in phosphorus mineralization. Overall, these results show that amounts of extracellular enzymes remain constant with time at least over the initial ~1.5 years of decomposition, regardless of seasonality.</w:t>
+        <w:t>and the latter half of the wet season, respectively, there are not enough time points to conclude a seasonality effect on resource investment in phosphorus mineralization. Overall, these results show that amounts of extracellular enzymes remain constant with time at least over the initial ~1.5 years of decomposition, regardless of seasonality.</w:t>
       </w:r>
       <w:r>
         <w:rPr>
@@ -9166,25 +9161,25 @@
           <w:sz w:val="24"/>
           <w:szCs w:val="24"/>
         </w:rPr>
+        <w:t>YAS framework implications</w:t>
+      </w:r>
+    </w:p>
+    <w:p>
+      <w:pPr>
+        <w:ind w:firstLine="720"/>
+        <w:rPr>
+          <w:rFonts w:ascii="Times New Roman" w:hAnsi="Times New Roman" w:cs="Times New Roman"/>
+          <w:sz w:val="24"/>
+          <w:szCs w:val="24"/>
+        </w:rPr>
+      </w:pPr>
+      <w:r>
+        <w:rPr>
+          <w:rFonts w:ascii="Times New Roman" w:hAnsi="Times New Roman" w:cs="Times New Roman"/>
+          <w:sz w:val="24"/>
+          <w:szCs w:val="24"/>
+        </w:rPr>
         <w:lastRenderedPageBreak/>
-        <w:t>YAS framework implications</w:t>
-      </w:r>
-    </w:p>
-    <w:p>
-      <w:pPr>
-        <w:ind w:firstLine="720"/>
-        <w:rPr>
-          <w:rFonts w:ascii="Times New Roman" w:hAnsi="Times New Roman" w:cs="Times New Roman"/>
-          <w:sz w:val="24"/>
-          <w:szCs w:val="24"/>
-        </w:rPr>
-      </w:pPr>
-      <w:r>
-        <w:rPr>
-          <w:rFonts w:ascii="Times New Roman" w:hAnsi="Times New Roman" w:cs="Times New Roman"/>
-          <w:sz w:val="24"/>
-          <w:szCs w:val="24"/>
-        </w:rPr>
         <w:t xml:space="preserve">The YAS framework predicts that microbes will invest more resources in resource acquisition traits in environments with limited resources (Malik et al. 2020a), such as environments with high concentrations of complex polymers (Allison &amp; </w:t>
       </w:r>
       <w:proofErr w:type="spellStart"/>
@@ -9760,7 +9755,15 @@
           <w:sz w:val="24"/>
           <w:szCs w:val="24"/>
         </w:rPr>
-        <w:t xml:space="preserve">, the results of this study show that enzyme pools, at least in semiarid ecosystems, are relatively robust to environmental changes, and the relatively </w:t>
+        <w:t>, the results of this study show that enzyme pools, at least in semiarid ecosystems, are relatively robust to environmental changes, and the relatively rapid response of enzyme pools to environmental change predicted by microbial-explicit models (Li et al. 2014) might not accurately describe enzyme pools in semi-arid ecosystems.</w:t>
+      </w:r>
+      <w:r>
+        <w:rPr>
+          <w:rFonts w:ascii="Times New Roman" w:hAnsi="Times New Roman" w:cs="Times New Roman"/>
+          <w:sz w:val="24"/>
+          <w:szCs w:val="24"/>
+        </w:rPr>
+        <w:t xml:space="preserve"> However, </w:t>
       </w:r>
       <w:r>
         <w:rPr>
@@ -9769,15 +9772,7 @@
           <w:szCs w:val="24"/>
         </w:rPr>
         <w:lastRenderedPageBreak/>
-        <w:t>rapid response of enzyme pools to environmental change predicted by microbial-explicit models (Li et al. 2014) might not accurately describe enzyme pools in semi-arid ecosystems.</w:t>
-      </w:r>
-      <w:r>
-        <w:rPr>
-          <w:rFonts w:ascii="Times New Roman" w:hAnsi="Times New Roman" w:cs="Times New Roman"/>
-          <w:sz w:val="24"/>
-          <w:szCs w:val="24"/>
-        </w:rPr>
-        <w:t xml:space="preserve"> However, these results should not be taken to mean that decomposition rates will be constant regardless of precipitation change. This study only looks at amounts of enzymes, not </w:t>
+        <w:t xml:space="preserve">these results should not be taken to mean that decomposition rates will be constant regardless of precipitation change. This study only looks at amounts of enzymes, not </w:t>
       </w:r>
       <w:r>
         <w:rPr>
@@ -9795,15 +9790,7 @@
           <w:sz w:val="24"/>
           <w:szCs w:val="24"/>
         </w:rPr>
-        <w:t xml:space="preserve"> enzyme activity which is more representative of actual decomposition rates. Furthermore, while decomposition rates and enzyme activity are coupled in temperate forests </w:t>
-      </w:r>
-      <w:r>
-        <w:rPr>
-          <w:rFonts w:ascii="Times New Roman" w:hAnsi="Times New Roman" w:cs="Times New Roman"/>
-          <w:sz w:val="24"/>
-          <w:szCs w:val="24"/>
-        </w:rPr>
-        <w:t>(</w:t>
+        <w:t xml:space="preserve"> enzyme activity which is more representative of actual decomposition rates. Furthermore, while decomposition rates and enzyme activity are coupled in temperate forests (</w:t>
       </w:r>
       <w:proofErr w:type="spellStart"/>
       <w:r>
@@ -9821,23 +9808,7 @@
           <w:sz w:val="24"/>
           <w:szCs w:val="24"/>
         </w:rPr>
-        <w:t xml:space="preserve"> et al.</w:t>
-      </w:r>
-      <w:r>
-        <w:rPr>
-          <w:rFonts w:ascii="Times New Roman" w:hAnsi="Times New Roman" w:cs="Times New Roman"/>
-          <w:sz w:val="24"/>
-          <w:szCs w:val="24"/>
-        </w:rPr>
-        <w:t>,</w:t>
-      </w:r>
-      <w:r>
-        <w:rPr>
-          <w:rFonts w:ascii="Times New Roman" w:hAnsi="Times New Roman" w:cs="Times New Roman"/>
-          <w:sz w:val="24"/>
-          <w:szCs w:val="24"/>
-        </w:rPr>
-        <w:t xml:space="preserve"> 1993; </w:t>
+        <w:t xml:space="preserve"> et al., 1993; </w:t>
       </w:r>
       <w:proofErr w:type="spellStart"/>
       <w:r>
@@ -9855,47 +9826,7 @@
           <w:sz w:val="24"/>
           <w:szCs w:val="24"/>
         </w:rPr>
-        <w:t xml:space="preserve"> et al.</w:t>
-      </w:r>
-      <w:r>
-        <w:rPr>
-          <w:rFonts w:ascii="Times New Roman" w:hAnsi="Times New Roman" w:cs="Times New Roman"/>
-          <w:sz w:val="24"/>
-          <w:szCs w:val="24"/>
-        </w:rPr>
-        <w:t>,</w:t>
-      </w:r>
-      <w:r>
-        <w:rPr>
-          <w:rFonts w:ascii="Times New Roman" w:hAnsi="Times New Roman" w:cs="Times New Roman"/>
-          <w:sz w:val="24"/>
-          <w:szCs w:val="24"/>
-        </w:rPr>
-        <w:t xml:space="preserve"> 2002)</w:t>
-      </w:r>
-      <w:r>
-        <w:rPr>
-          <w:rFonts w:ascii="Times New Roman" w:hAnsi="Times New Roman" w:cs="Times New Roman"/>
-          <w:sz w:val="24"/>
-          <w:szCs w:val="24"/>
-        </w:rPr>
-        <w:t xml:space="preserve"> and are predicted by microbial-explicit models to be coupled (</w:t>
-      </w:r>
-      <w:r>
-        <w:rPr>
-          <w:rFonts w:ascii="Times New Roman" w:hAnsi="Times New Roman" w:cs="Times New Roman"/>
-          <w:sz w:val="24"/>
-          <w:szCs w:val="24"/>
-        </w:rPr>
-        <w:t>Li et al. 2014</w:t>
-      </w:r>
-      <w:r>
-        <w:rPr>
-          <w:rFonts w:ascii="Times New Roman" w:hAnsi="Times New Roman" w:cs="Times New Roman"/>
-          <w:sz w:val="24"/>
-          <w:szCs w:val="24"/>
-        </w:rPr>
-        <w:t>), decomposition rates and enzyme amounts at least in Mediterranean grasslands have been shown to not be coupled (</w:t>
+        <w:t xml:space="preserve"> et al., 2002) and are predicted by microbial-explicit models to be coupled (Li et al. 2014), decomposition rates and enzyme amounts at least in Mediterranean grasslands have been shown to not be coupled (</w:t>
       </w:r>
       <w:proofErr w:type="spellStart"/>
       <w:r>
@@ -9947,6 +9878,24 @@
         </w:rPr>
         <w:t>.</w:t>
       </w:r>
+    </w:p>
+    <w:p>
+      <w:pPr>
+        <w:rPr>
+          <w:rFonts w:ascii="Times New Roman" w:hAnsi="Times New Roman" w:cs="Times New Roman"/>
+          <w:sz w:val="24"/>
+          <w:szCs w:val="24"/>
+        </w:rPr>
+      </w:pPr>
+    </w:p>
+    <w:p>
+      <w:pPr>
+        <w:rPr>
+          <w:rFonts w:ascii="Times New Roman" w:hAnsi="Times New Roman" w:cs="Times New Roman"/>
+          <w:sz w:val="24"/>
+          <w:szCs w:val="24"/>
+        </w:rPr>
+      </w:pPr>
     </w:p>
     <w:p>
       <w:pPr>
@@ -10430,7 +10379,7 @@
                     <pic:cNvPicPr/>
                   </pic:nvPicPr>
                   <pic:blipFill>
-                    <a:blip r:embed="rId5" cstate="print">
+                    <a:blip r:embed="rId6" cstate="print">
                       <a:extLst>
                         <a:ext uri="{28A0092B-C50C-407E-A947-70E740481C1C}">
                           <a14:useLocalDpi xmlns:a14="http://schemas.microsoft.com/office/drawing/2010/main" val="0"/>
@@ -10628,7 +10577,7 @@
                     <pic:cNvPicPr/>
                   </pic:nvPicPr>
                   <pic:blipFill>
-                    <a:blip r:embed="rId6" cstate="print">
+                    <a:blip r:embed="rId7" cstate="print">
                       <a:extLst>
                         <a:ext uri="{28A0092B-C50C-407E-A947-70E740481C1C}">
                           <a14:useLocalDpi xmlns:a14="http://schemas.microsoft.com/office/drawing/2010/main" val="0"/>
@@ -10742,7 +10691,7 @@
                     <pic:cNvPicPr/>
                   </pic:nvPicPr>
                   <pic:blipFill>
-                    <a:blip r:embed="rId7" cstate="print">
+                    <a:blip r:embed="rId8" cstate="print">
                       <a:extLst>
                         <a:ext uri="{28A0092B-C50C-407E-A947-70E740481C1C}">
                           <a14:useLocalDpi xmlns:a14="http://schemas.microsoft.com/office/drawing/2010/main" val="0"/>
@@ -11085,7 +11034,7 @@
                     <pic:cNvPicPr/>
                   </pic:nvPicPr>
                   <pic:blipFill>
-                    <a:blip r:embed="rId8" cstate="print">
+                    <a:blip r:embed="rId9" cstate="print">
                       <a:extLst>
                         <a:ext uri="{28A0092B-C50C-407E-A947-70E740481C1C}">
                           <a14:useLocalDpi xmlns:a14="http://schemas.microsoft.com/office/drawing/2010/main" val="0"/>
@@ -11283,7 +11232,7 @@
                     <pic:cNvPicPr/>
                   </pic:nvPicPr>
                   <pic:blipFill>
-                    <a:blip r:embed="rId9" cstate="print">
+                    <a:blip r:embed="rId10" cstate="print">
                       <a:extLst>
                         <a:ext uri="{28A0092B-C50C-407E-A947-70E740481C1C}">
                           <a14:useLocalDpi xmlns:a14="http://schemas.microsoft.com/office/drawing/2010/main" val="0"/>
@@ -11383,7 +11332,7 @@
                     <pic:cNvPicPr/>
                   </pic:nvPicPr>
                   <pic:blipFill>
-                    <a:blip r:embed="rId10" cstate="print">
+                    <a:blip r:embed="rId11" cstate="print">
                       <a:extLst>
                         <a:ext uri="{28A0092B-C50C-407E-A947-70E740481C1C}">
                           <a14:useLocalDpi xmlns:a14="http://schemas.microsoft.com/office/drawing/2010/main" val="0"/>
@@ -11449,7 +11398,7 @@
                     <pic:cNvPicPr/>
                   </pic:nvPicPr>
                   <pic:blipFill>
-                    <a:blip r:embed="rId10" cstate="print">
+                    <a:blip r:embed="rId11" cstate="print">
                       <a:extLst>
                         <a:ext uri="{28A0092B-C50C-407E-A947-70E740481C1C}">
                           <a14:useLocalDpi xmlns:a14="http://schemas.microsoft.com/office/drawing/2010/main" val="0"/>
@@ -11680,7 +11629,7 @@
                     <pic:cNvPicPr/>
                   </pic:nvPicPr>
                   <pic:blipFill>
-                    <a:blip r:embed="rId11" cstate="print">
+                    <a:blip r:embed="rId12" cstate="print">
                       <a:extLst>
                         <a:ext uri="{28A0092B-C50C-407E-A947-70E740481C1C}">
                           <a14:useLocalDpi xmlns:a14="http://schemas.microsoft.com/office/drawing/2010/main" val="0"/>
@@ -11920,7 +11869,7 @@
                     <pic:cNvPicPr/>
                   </pic:nvPicPr>
                   <pic:blipFill>
-                    <a:blip r:embed="rId12" cstate="print">
+                    <a:blip r:embed="rId13" cstate="print">
                       <a:extLst>
                         <a:ext uri="{28A0092B-C50C-407E-A947-70E740481C1C}">
                           <a14:useLocalDpi xmlns:a14="http://schemas.microsoft.com/office/drawing/2010/main" val="0"/>
@@ -18903,7 +18852,7 @@
         </w:rPr>
         <w:t xml:space="preserve">UN. Global Issues: Climate Change. </w:t>
       </w:r>
-      <w:hyperlink r:id="rId13" w:anchor=":~:text=Climate%20Change%20is%20the%20defining,scope%20and%20unprecedented%20in%20scale" w:history="1">
+      <w:hyperlink r:id="rId14" w:anchor=":~:text=Climate%20Change%20is%20the%20defining,scope%20and%20unprecedented%20in%20scale" w:history="1">
         <w:r>
           <w:rPr>
             <w:rStyle w:val="Hyperlink"/>
@@ -20424,4 +20373,16 @@
     </a:ext>
   </a:extLst>
 </a:theme>
+</file>
+
+<file path=customXml/item1.xml><?xml version="1.0" encoding="utf-8"?>
+<b:Sources xmlns:b="http://schemas.openxmlformats.org/officeDocument/2006/bibliography" xmlns="http://schemas.openxmlformats.org/officeDocument/2006/bibliography" SelectedStyle="\APASixthEditionOfficeOnline.xsl" StyleName="APA" Version="6"/>
+</file>
+
+<file path=customXml/itemProps1.xml><?xml version="1.0" encoding="utf-8"?>
+<ds:datastoreItem xmlns:ds="http://schemas.openxmlformats.org/officeDocument/2006/customXml" ds:itemID="{999D1BCE-FC03-4BF7-B9DE-E262E49778D0}">
+  <ds:schemaRefs>
+    <ds:schemaRef ds:uri="http://schemas.openxmlformats.org/officeDocument/2006/bibliography"/>
+  </ds:schemaRefs>
+</ds:datastoreItem>
 </file>
</xml_diff>